<commit_message>
minor front end updates
registrazione.js and formlogin.js changed
</commit_message>
<xml_diff>
--- a/documenti/P01 - Template di Website Design Document MeoNatale.docx
+++ b/documenti/P01 - Template di Website Design Document MeoNatale.docx
@@ -2252,16 +2252,7 @@
         </w:numPr>
       </w:pPr>
       <w:r>
-        <w:t xml:space="preserve">modificare le sue informazioni personali </w:t>
-      </w:r>
-      <w:r>
-        <w:t xml:space="preserve">come </w:t>
-      </w:r>
-      <w:r>
-        <w:t>e-mail</w:t>
-      </w:r>
-      <w:r>
-        <w:t xml:space="preserve"> e nome utente,</w:t>
+        <w:t>modificare le sue informazioni personali come e-mail e nome utente,</w:t>
       </w:r>
     </w:p>
     <w:p>
@@ -2285,10 +2276,7 @@
         </w:numPr>
       </w:pPr>
       <w:r>
-        <w:t>ricercare strumenti, accessori, attrezzature</w:t>
-      </w:r>
-      <w:r>
-        <w:t>.</w:t>
+        <w:t>ricercare strumenti, accessori, attrezzature.</w:t>
       </w:r>
     </w:p>
     <w:p>
@@ -2300,13 +2288,7 @@
         </w:numPr>
       </w:pPr>
       <w:r>
-        <w:t xml:space="preserve">Inoltre, potrà </w:t>
-      </w:r>
-      <w:r>
-        <w:t>visionare</w:t>
-      </w:r>
-      <w:r>
-        <w:t xml:space="preserve"> una lista di best seller, ovvero i prodotti di tendenza.</w:t>
+        <w:t>Inoltre, potrà visionare una lista di best seller, ovvero i prodotti di tendenza.</w:t>
       </w:r>
     </w:p>
     <w:p/>
@@ -2438,10 +2420,10 @@
           <w:noProof/>
         </w:rPr>
         <w:drawing>
-          <wp:inline distT="0" distB="0" distL="0" distR="0" wp14:anchorId="1B8BA155" wp14:editId="56EE2974">
+          <wp:inline distT="0" distB="0" distL="0" distR="0" wp14:anchorId="2282ACE4" wp14:editId="66B4905E">
             <wp:extent cx="6116320" cy="5067300"/>
             <wp:effectExtent l="0" t="0" r="0" b="0"/>
-            <wp:docPr id="1547999075" name="Immagine 10" descr="Immagine che contiene testo, schermata, diagramma, Rettangolo"/>
+            <wp:docPr id="663822459" name="Immagine 3" descr="Immagine che contiene testo, schermata, diagramma, schermo&#10;&#10;Descrizione generata automaticamente"/>
             <wp:cNvGraphicFramePr>
               <a:graphicFrameLocks xmlns:a="http://schemas.openxmlformats.org/drawingml/2006/main" noChangeAspect="1"/>
             </wp:cNvGraphicFramePr>
@@ -2449,7 +2431,7 @@
               <a:graphicData uri="http://schemas.openxmlformats.org/drawingml/2006/picture">
                 <pic:pic xmlns:pic="http://schemas.openxmlformats.org/drawingml/2006/picture">
                   <pic:nvPicPr>
-                    <pic:cNvPr id="1547999075" name="Immagine 10" descr="Immagine che contiene testo, schermata, diagramma, Rettangolo"/>
+                    <pic:cNvPr id="663822459" name="Immagine 3" descr="Immagine che contiene testo, schermata, diagramma, schermo&#10;&#10;Descrizione generata automaticamente"/>
                     <pic:cNvPicPr/>
                   </pic:nvPicPr>
                   <pic:blipFill>
@@ -2569,7 +2551,7 @@
           <w:noProof/>
         </w:rPr>
         <w:drawing>
-          <wp:inline distT="0" distB="0" distL="0" distR="0" wp14:anchorId="25199EB7" wp14:editId="10C4F9E5">
+          <wp:inline distT="0" distB="0" distL="0" distR="0" wp14:anchorId="25199EB7" wp14:editId="3B641B94">
             <wp:extent cx="6116320" cy="4183380"/>
             <wp:effectExtent l="0" t="0" r="0" b="7620"/>
             <wp:docPr id="1860267190" name="Immagine 9" descr="Immagine che contiene testo, schermata, Carattere, grafica&#10;&#10;Descrizione generata automaticamente"/>

</xml_diff>